<commit_message>
Added resume in PDF format
</commit_message>
<xml_diff>
--- a/Resume_Dec_2022.docx
+++ b/Resume_Dec_2022.docx
@@ -631,25 +631,7 @@
           <w:sz w:val="24"/>
           <w:szCs w:val="24"/>
         </w:rPr>
-        <w:t xml:space="preserve">Python and Data Structure, Statistics and R programming, SAS programming, Qlik Sense, DATASTAX Cassandra, Spark and Python for Big Data with </w:t>
-      </w:r>
-      <w:proofErr w:type="spellStart"/>
-      <w:r>
-        <w:rPr>
-          <w:rFonts w:ascii="Times New Roman" w:hAnsi="Times New Roman" w:cs="Times New Roman"/>
-          <w:sz w:val="24"/>
-          <w:szCs w:val="24"/>
-        </w:rPr>
-        <w:t>PySpark</w:t>
-      </w:r>
-      <w:proofErr w:type="spellEnd"/>
-      <w:r>
-        <w:rPr>
-          <w:rFonts w:ascii="Times New Roman" w:hAnsi="Times New Roman" w:cs="Times New Roman"/>
-          <w:sz w:val="24"/>
-          <w:szCs w:val="24"/>
-        </w:rPr>
-        <w:t>, Apache Spark with Java</w:t>
+        <w:t>Python and Data Structure, Statistics and R programming, SAS programming, Qlik Sense, DATASTAX Cassandra, Spark and Python for Big Data with PySpark, Apache Spark with Java</w:t>
       </w:r>
       <w:r>
         <w:rPr>
@@ -695,15 +677,7 @@
           <w:b/>
           <w:bCs/>
         </w:rPr>
-        <w:t xml:space="preserve">, </w:t>
-      </w:r>
-      <w:r>
-        <w:rPr>
-          <w:rFonts w:ascii="Times New Roman" w:hAnsi="Times New Roman" w:cs="Times New Roman"/>
-          <w:b/>
-          <w:bCs/>
-        </w:rPr>
-        <w:t>Tampa, Florida</w:t>
+        <w:t>, Tampa, Florida</w:t>
       </w:r>
       <w:r>
         <w:rPr>
@@ -1308,7 +1282,6 @@
           <w:bCs/>
         </w:rPr>
       </w:pPr>
-      <w:proofErr w:type="spellStart"/>
       <w:r>
         <w:rPr>
           <w:rFonts w:ascii="Times New Roman" w:hAnsi="Times New Roman" w:cs="Times New Roman"/>
@@ -1319,7 +1292,6 @@
         </w:rPr>
         <w:t>OnMed</w:t>
       </w:r>
-      <w:proofErr w:type="spellEnd"/>
       <w:r>
         <w:rPr>
           <w:rFonts w:ascii="Times New Roman" w:hAnsi="Times New Roman" w:cs="Times New Roman"/>
@@ -1657,7 +1629,23 @@
           <w:sz w:val="24"/>
           <w:szCs w:val="24"/>
         </w:rPr>
-        <w:t xml:space="preserve">– Electronic Health Records </w:t>
+        <w:t xml:space="preserve">– Electronic </w:t>
+      </w:r>
+      <w:r>
+        <w:rPr>
+          <w:rFonts w:ascii="Times New Roman" w:hAnsi="Times New Roman" w:cs="Times New Roman"/>
+          <w:sz w:val="24"/>
+          <w:szCs w:val="24"/>
+        </w:rPr>
+        <w:t>Medical</w:t>
+      </w:r>
+      <w:r>
+        <w:rPr>
+          <w:rFonts w:ascii="Times New Roman" w:hAnsi="Times New Roman" w:cs="Times New Roman"/>
+          <w:sz w:val="24"/>
+          <w:szCs w:val="24"/>
+        </w:rPr>
+        <w:t xml:space="preserve"> Records </w:t>
       </w:r>
     </w:p>
     <w:p>

</xml_diff>